<commit_message>
Se agrega diagrama de clases y el analisis de esta
</commit_message>
<xml_diff>
--- a/TEMA Y ANALISIS DEL JUEGO.docx
+++ b/TEMA Y ANALISIS DEL JUEGO.docx
@@ -460,6 +460,310 @@
           <w:lang w:val="es-ES"/>
         </w:rPr>
         <w:lastRenderedPageBreak/>
+        <w:br/>
+      </w:r>
+      <w:r>
+        <w:rPr>
+          <w:sz w:val="20"/>
+          <w:szCs w:val="20"/>
+          <w:lang w:val="es-ES"/>
+        </w:rPr>
+        <w:br/>
+      </w:r>
+      <w:r>
+        <w:rPr>
+          <w:sz w:val="20"/>
+          <w:szCs w:val="20"/>
+          <w:lang w:val="es-ES"/>
+        </w:rPr>
+        <w:t>ESQUEMA DE LAS CLASES DEL JUEGO</w:t>
+      </w:r>
+    </w:p>
+    <w:p>
+      <w:pPr>
+        <w:rPr>
+          <w:sz w:val="20"/>
+          <w:szCs w:val="20"/>
+          <w:lang w:val="es-ES"/>
+        </w:rPr>
+      </w:pPr>
+      <w:r>
+        <w:rPr>
+          <w:sz w:val="20"/>
+          <w:szCs w:val="20"/>
+          <w:lang w:val="es-ES"/>
+        </w:rPr>
+        <w:t xml:space="preserve">Clase ventanas: aquí básicamente ponemos las ventanas que vamos a manejar (incluye reglas del juego) </w:t>
+      </w:r>
+    </w:p>
+    <w:p>
+      <w:pPr>
+        <w:rPr>
+          <w:sz w:val="20"/>
+          <w:szCs w:val="20"/>
+          <w:lang w:val="es-ES"/>
+        </w:rPr>
+      </w:pPr>
+      <w:r>
+        <w:rPr>
+          <w:sz w:val="20"/>
+          <w:szCs w:val="20"/>
+          <w:lang w:val="es-ES"/>
+        </w:rPr>
+        <w:t xml:space="preserve">Clase </w:t>
+      </w:r>
+      <w:proofErr w:type="spellStart"/>
+      <w:r>
+        <w:rPr>
+          <w:sz w:val="20"/>
+          <w:szCs w:val="20"/>
+          <w:lang w:val="es-ES"/>
+        </w:rPr>
+        <w:t>sprites</w:t>
+      </w:r>
+      <w:proofErr w:type="spellEnd"/>
+      <w:r>
+        <w:rPr>
+          <w:sz w:val="20"/>
+          <w:szCs w:val="20"/>
+          <w:lang w:val="es-ES"/>
+        </w:rPr>
+        <w:t xml:space="preserve">: se encarga de buscar </w:t>
+      </w:r>
+      <w:proofErr w:type="spellStart"/>
+      <w:r>
+        <w:rPr>
+          <w:sz w:val="20"/>
+          <w:szCs w:val="20"/>
+          <w:lang w:val="es-ES"/>
+        </w:rPr>
+        <w:t>sprites</w:t>
+      </w:r>
+      <w:proofErr w:type="spellEnd"/>
+      <w:r>
+        <w:rPr>
+          <w:sz w:val="20"/>
+          <w:szCs w:val="20"/>
+          <w:lang w:val="es-ES"/>
+        </w:rPr>
+        <w:t xml:space="preserve"> de forma general </w:t>
+      </w:r>
+      <w:proofErr w:type="gramStart"/>
+      <w:r>
+        <w:rPr>
+          <w:sz w:val="20"/>
+          <w:szCs w:val="20"/>
+          <w:lang w:val="es-ES"/>
+        </w:rPr>
+        <w:t>para  poder</w:t>
+      </w:r>
+      <w:proofErr w:type="gramEnd"/>
+      <w:r>
+        <w:rPr>
+          <w:sz w:val="20"/>
+          <w:szCs w:val="20"/>
+          <w:lang w:val="es-ES"/>
+        </w:rPr>
+        <w:t xml:space="preserve"> buscarlos con cualquier imagen</w:t>
+      </w:r>
+    </w:p>
+    <w:p>
+      <w:pPr>
+        <w:rPr>
+          <w:sz w:val="20"/>
+          <w:szCs w:val="20"/>
+          <w:lang w:val="es-ES"/>
+        </w:rPr>
+      </w:pPr>
+      <w:r>
+        <w:rPr>
+          <w:sz w:val="20"/>
+          <w:szCs w:val="20"/>
+          <w:lang w:val="es-ES"/>
+        </w:rPr>
+        <w:t>Clase reglas del juego: aquí se ve lo que se puede o no se puede hacer, la interacción de objetos, así como su invocación, si se dispara y toca un objeto. También si se puede mover algo a cierta posición o no y ver si gana o no el usuario y los niveles. (Esta es la más pesada pues uno todo. Incluye las clases rocas, barcos y cañón)</w:t>
+      </w:r>
+    </w:p>
+    <w:p>
+      <w:pPr>
+        <w:rPr>
+          <w:sz w:val="20"/>
+          <w:szCs w:val="20"/>
+          <w:lang w:val="es-ES"/>
+        </w:rPr>
+      </w:pPr>
+      <w:r>
+        <w:rPr>
+          <w:sz w:val="20"/>
+          <w:szCs w:val="20"/>
+          <w:lang w:val="es-ES"/>
+        </w:rPr>
+        <w:t xml:space="preserve">Clase rocas u obstáculos: mostrara los obstáculos y tratamos de hacer que se muevan (con alguna física) para complicar el nivel. Tal vez que se pongan al alzar o caiga un meteorito (incluye la clase </w:t>
+      </w:r>
+      <w:proofErr w:type="spellStart"/>
+      <w:r>
+        <w:rPr>
+          <w:sz w:val="20"/>
+          <w:szCs w:val="20"/>
+          <w:lang w:val="es-ES"/>
+        </w:rPr>
+        <w:t>sprites</w:t>
+      </w:r>
+      <w:proofErr w:type="spellEnd"/>
+      <w:r>
+        <w:rPr>
+          <w:sz w:val="20"/>
+          <w:szCs w:val="20"/>
+          <w:lang w:val="es-ES"/>
+        </w:rPr>
+        <w:t>)</w:t>
+      </w:r>
+    </w:p>
+    <w:p>
+      <w:pPr>
+        <w:rPr>
+          <w:sz w:val="20"/>
+          <w:szCs w:val="20"/>
+          <w:lang w:val="es-ES"/>
+        </w:rPr>
+      </w:pPr>
+      <w:r>
+        <w:rPr>
+          <w:sz w:val="20"/>
+          <w:szCs w:val="20"/>
+          <w:lang w:val="es-ES"/>
+        </w:rPr>
+        <w:t xml:space="preserve">Clase barcos: se muestran los barcos y su movimiento (con alguna física) en el mapa y de pronto se haga que puedan disparar (incluye la clase </w:t>
+      </w:r>
+      <w:proofErr w:type="spellStart"/>
+      <w:r>
+        <w:rPr>
+          <w:sz w:val="20"/>
+          <w:szCs w:val="20"/>
+          <w:lang w:val="es-ES"/>
+        </w:rPr>
+        <w:t>sprites</w:t>
+      </w:r>
+      <w:proofErr w:type="spellEnd"/>
+      <w:r>
+        <w:rPr>
+          <w:sz w:val="20"/>
+          <w:szCs w:val="20"/>
+          <w:lang w:val="es-ES"/>
+        </w:rPr>
+        <w:t>)</w:t>
+      </w:r>
+    </w:p>
+    <w:p>
+      <w:pPr>
+        <w:rPr>
+          <w:sz w:val="20"/>
+          <w:szCs w:val="20"/>
+          <w:lang w:val="es-ES"/>
+        </w:rPr>
+      </w:pPr>
+      <w:r>
+        <w:rPr>
+          <w:sz w:val="20"/>
+          <w:szCs w:val="20"/>
+          <w:lang w:val="es-ES"/>
+        </w:rPr>
+        <w:t xml:space="preserve">Clase cañón: todo lo del cañón que sería movimiento, como manejarlo y el disparo mandando una señal (incluye la clase </w:t>
+      </w:r>
+      <w:proofErr w:type="spellStart"/>
+      <w:r>
+        <w:rPr>
+          <w:sz w:val="20"/>
+          <w:szCs w:val="20"/>
+          <w:lang w:val="es-ES"/>
+        </w:rPr>
+        <w:t>sprites</w:t>
+      </w:r>
+      <w:proofErr w:type="spellEnd"/>
+      <w:r>
+        <w:rPr>
+          <w:sz w:val="20"/>
+          <w:szCs w:val="20"/>
+          <w:lang w:val="es-ES"/>
+        </w:rPr>
+        <w:t xml:space="preserve"> y clase disparo)</w:t>
+      </w:r>
+    </w:p>
+    <w:p>
+      <w:pPr>
+        <w:rPr>
+          <w:sz w:val="20"/>
+          <w:szCs w:val="20"/>
+          <w:lang w:val="es-ES"/>
+        </w:rPr>
+      </w:pPr>
+      <w:r>
+        <w:rPr>
+          <w:sz w:val="20"/>
+          <w:szCs w:val="20"/>
+          <w:lang w:val="es-ES"/>
+        </w:rPr>
+        <w:t xml:space="preserve">Clase disparo: básicamente recibe una señal de que ya se disparó el cañón y por un método físico se dirige a un lugar (incluye la clase </w:t>
+      </w:r>
+      <w:proofErr w:type="spellStart"/>
+      <w:r>
+        <w:rPr>
+          <w:sz w:val="20"/>
+          <w:szCs w:val="20"/>
+          <w:lang w:val="es-ES"/>
+        </w:rPr>
+        <w:t>sprites</w:t>
+      </w:r>
+      <w:proofErr w:type="spellEnd"/>
+      <w:r>
+        <w:rPr>
+          <w:sz w:val="20"/>
+          <w:szCs w:val="20"/>
+          <w:lang w:val="es-ES"/>
+        </w:rPr>
+        <w:t xml:space="preserve">) </w:t>
+      </w:r>
+    </w:p>
+    <w:p>
+      <w:pPr>
+        <w:rPr>
+          <w:sz w:val="20"/>
+          <w:szCs w:val="20"/>
+          <w:lang w:val="es-ES"/>
+        </w:rPr>
+      </w:pPr>
+      <w:r>
+        <w:rPr>
+          <w:sz w:val="20"/>
+          <w:szCs w:val="20"/>
+          <w:lang w:val="es-ES"/>
+        </w:rPr>
+        <w:t xml:space="preserve">Clase registro: se encarga de ingresar usuario o registrase se guarda </w:t>
+      </w:r>
+      <w:proofErr w:type="gramStart"/>
+      <w:r>
+        <w:rPr>
+          <w:sz w:val="20"/>
+          <w:szCs w:val="20"/>
+          <w:lang w:val="es-ES"/>
+        </w:rPr>
+        <w:t>el  nivel</w:t>
+      </w:r>
+      <w:proofErr w:type="gramEnd"/>
+      <w:r>
+        <w:rPr>
+          <w:sz w:val="20"/>
+          <w:szCs w:val="20"/>
+          <w:lang w:val="es-ES"/>
+        </w:rPr>
+        <w:t xml:space="preserve"> y (si sobra tiempo poner los mejores tiempos)</w:t>
+      </w:r>
+      <w:r>
+        <w:rPr>
+          <w:sz w:val="20"/>
+          <w:szCs w:val="20"/>
+          <w:lang w:val="es-ES"/>
+        </w:rPr>
         <w:br/>
       </w:r>
       <w:r>

</xml_diff>